<commit_message>
Adding GPU CUDA files
</commit_message>
<xml_diff>
--- a/ScriptWithCounties/GPU_compile.docx
+++ b/ScriptWithCounties/GPU_compile.docx
@@ -155,7 +155,6 @@
       </w:pPr>
       <w:bookmarkStart w:id="0" w:name="OLE_LINK1"/>
       <w:bookmarkStart w:id="1" w:name="OLE_LINK2"/>
-      <w:bookmarkStart w:id="2" w:name="_GoBack"/>
       <w:r>
         <w:rPr>
           <w:rFonts w:ascii="Latin Modern Roman 10" w:hAnsi="Latin Modern Roman 10" w:cs="Andale Mono"/>
@@ -234,7 +233,7 @@
           <w:sz w:val="21"/>
           <w:szCs w:val="36"/>
         </w:rPr>
-        <w:t xml:space="preserve"> -pedantic -Wall -O3 -I/</w:t>
+        <w:t xml:space="preserve"> -O3 -I/</w:t>
       </w:r>
       <w:proofErr w:type="spellStart"/>
       <w:r>
@@ -370,7 +369,6 @@
     </w:p>
     <w:bookmarkEnd w:id="0"/>
     <w:bookmarkEnd w:id="1"/>
-    <w:bookmarkEnd w:id="2"/>
     <w:p>
       <w:pPr>
         <w:rPr>
@@ -390,6 +388,9 @@
           <w:szCs w:val="36"/>
         </w:rPr>
       </w:pPr>
+      <w:bookmarkStart w:id="2" w:name="OLE_LINK3"/>
+      <w:bookmarkStart w:id="3" w:name="OLE_LINK4"/>
+      <w:bookmarkStart w:id="4" w:name="_GoBack"/>
       <w:proofErr w:type="spellStart"/>
       <w:r>
         <w:rPr>
@@ -501,7 +502,538 @@
         </w:rPr>
         <w:t xml:space="preserve"> -arch=sm_50</w:t>
       </w:r>
+      <w:r>
+        <w:rPr>
+          <w:rFonts w:ascii="Latin Modern Roman 10" w:hAnsi="Latin Modern Roman 10" w:cs="Andale Mono"/>
+          <w:color w:val="000000" w:themeColor="text1"/>
+          <w:sz w:val="21"/>
+          <w:szCs w:val="36"/>
+        </w:rPr>
+        <w:t xml:space="preserve"> -</w:t>
+      </w:r>
+      <w:proofErr w:type="spellStart"/>
+      <w:r>
+        <w:rPr>
+          <w:rFonts w:ascii="Latin Modern Roman 10" w:hAnsi="Latin Modern Roman 10" w:cs="Andale Mono"/>
+          <w:color w:val="000000" w:themeColor="text1"/>
+          <w:sz w:val="21"/>
+          <w:szCs w:val="36"/>
+        </w:rPr>
+        <w:t>Xptxas</w:t>
+      </w:r>
+      <w:proofErr w:type="spellEnd"/>
+      <w:r>
+        <w:rPr>
+          <w:rFonts w:ascii="Latin Modern Roman 10" w:hAnsi="Latin Modern Roman 10" w:cs="Andale Mono"/>
+          <w:color w:val="000000" w:themeColor="text1"/>
+          <w:sz w:val="21"/>
+          <w:szCs w:val="36"/>
+        </w:rPr>
+        <w:t xml:space="preserve"> -O3</w:t>
+      </w:r>
     </w:p>
+    <w:bookmarkEnd w:id="4"/>
+    <w:p>
+      <w:pPr>
+        <w:rPr>
+          <w:rFonts w:ascii="Latin Modern Roman 10" w:hAnsi="Latin Modern Roman 10" w:cs="Andale Mono"/>
+          <w:color w:val="000000" w:themeColor="text1"/>
+          <w:sz w:val="21"/>
+          <w:szCs w:val="36"/>
+        </w:rPr>
+      </w:pPr>
+    </w:p>
+    <w:p>
+      <w:pPr>
+        <w:rPr>
+          <w:rFonts w:ascii="Latin Modern Roman 10" w:hAnsi="Latin Modern Roman 10" w:cs="Andale Mono"/>
+          <w:color w:val="000000" w:themeColor="text1"/>
+          <w:sz w:val="21"/>
+          <w:szCs w:val="36"/>
+        </w:rPr>
+      </w:pPr>
+    </w:p>
+    <w:p>
+      <w:pPr>
+        <w:rPr>
+          <w:rFonts w:ascii="Latin Modern Roman 10" w:hAnsi="Latin Modern Roman 10" w:cs="Andale Mono"/>
+          <w:color w:val="000000" w:themeColor="text1"/>
+          <w:sz w:val="21"/>
+          <w:szCs w:val="36"/>
+        </w:rPr>
+      </w:pPr>
+      <w:r>
+        <w:rPr>
+          <w:rFonts w:ascii="Latin Modern Roman 10" w:hAnsi="Latin Modern Roman 10" w:cs="Andale Mono"/>
+          <w:color w:val="000000" w:themeColor="text1"/>
+          <w:sz w:val="21"/>
+          <w:szCs w:val="36"/>
+        </w:rPr>
+        <w:t xml:space="preserve">gcc-8 -c </w:t>
+      </w:r>
+      <w:proofErr w:type="spellStart"/>
+      <w:r>
+        <w:rPr>
+          <w:rFonts w:ascii="Latin Modern Roman 10" w:hAnsi="Latin Modern Roman 10" w:cs="Andale Mono"/>
+          <w:color w:val="000000" w:themeColor="text1"/>
+          <w:sz w:val="21"/>
+          <w:szCs w:val="36"/>
+        </w:rPr>
+        <w:t>dem_openmp_gpu.c</w:t>
+      </w:r>
+      <w:proofErr w:type="spellEnd"/>
+      <w:r>
+        <w:rPr>
+          <w:rFonts w:ascii="Latin Modern Roman 10" w:hAnsi="Latin Modern Roman 10" w:cs="Andale Mono"/>
+          <w:color w:val="000000" w:themeColor="text1"/>
+          <w:sz w:val="21"/>
+          <w:szCs w:val="36"/>
+        </w:rPr>
+        <w:t xml:space="preserve"> -o </w:t>
+      </w:r>
+      <w:proofErr w:type="spellStart"/>
+      <w:r>
+        <w:rPr>
+          <w:rFonts w:ascii="Latin Modern Roman 10" w:hAnsi="Latin Modern Roman 10" w:cs="Andale Mono"/>
+          <w:color w:val="000000" w:themeColor="text1"/>
+          <w:sz w:val="21"/>
+          <w:szCs w:val="36"/>
+        </w:rPr>
+        <w:t>dem_openmp_</w:t>
+      </w:r>
+      <w:proofErr w:type="gramStart"/>
+      <w:r>
+        <w:rPr>
+          <w:rFonts w:ascii="Latin Modern Roman 10" w:hAnsi="Latin Modern Roman 10" w:cs="Andale Mono"/>
+          <w:color w:val="000000" w:themeColor="text1"/>
+          <w:sz w:val="21"/>
+          <w:szCs w:val="36"/>
+        </w:rPr>
+        <w:t>gpu.o</w:t>
+      </w:r>
+      <w:proofErr w:type="spellEnd"/>
+      <w:proofErr w:type="gramEnd"/>
+      <w:r>
+        <w:rPr>
+          <w:rFonts w:ascii="Latin Modern Roman 10" w:hAnsi="Latin Modern Roman 10" w:cs="Andale Mono"/>
+          <w:color w:val="000000" w:themeColor="text1"/>
+          <w:sz w:val="21"/>
+          <w:szCs w:val="36"/>
+        </w:rPr>
+        <w:t xml:space="preserve"> -</w:t>
+      </w:r>
+      <w:proofErr w:type="spellStart"/>
+      <w:r>
+        <w:rPr>
+          <w:rFonts w:ascii="Latin Modern Roman 10" w:hAnsi="Latin Modern Roman 10" w:cs="Andale Mono"/>
+          <w:color w:val="000000" w:themeColor="text1"/>
+          <w:sz w:val="21"/>
+          <w:szCs w:val="36"/>
+        </w:rPr>
+        <w:t>fopenmp</w:t>
+      </w:r>
+      <w:proofErr w:type="spellEnd"/>
+      <w:r>
+        <w:rPr>
+          <w:rFonts w:ascii="Latin Modern Roman 10" w:hAnsi="Latin Modern Roman 10" w:cs="Andale Mono"/>
+          <w:color w:val="000000" w:themeColor="text1"/>
+          <w:sz w:val="21"/>
+          <w:szCs w:val="36"/>
+        </w:rPr>
+        <w:t xml:space="preserve"> </w:t>
+      </w:r>
+      <w:r>
+        <w:rPr>
+          <w:rFonts w:ascii="Latin Modern Roman 10" w:hAnsi="Latin Modern Roman 10" w:cs="Andale Mono"/>
+          <w:color w:val="000000" w:themeColor="text1"/>
+          <w:sz w:val="21"/>
+          <w:szCs w:val="36"/>
+        </w:rPr>
+        <w:t>-O3 -I/</w:t>
+      </w:r>
+      <w:proofErr w:type="spellStart"/>
+      <w:r>
+        <w:rPr>
+          <w:rFonts w:ascii="Latin Modern Roman 10" w:hAnsi="Latin Modern Roman 10" w:cs="Andale Mono"/>
+          <w:color w:val="000000" w:themeColor="text1"/>
+          <w:sz w:val="21"/>
+          <w:szCs w:val="36"/>
+        </w:rPr>
+        <w:t>usr</w:t>
+      </w:r>
+      <w:proofErr w:type="spellEnd"/>
+      <w:r>
+        <w:rPr>
+          <w:rFonts w:ascii="Latin Modern Roman 10" w:hAnsi="Latin Modern Roman 10" w:cs="Andale Mono"/>
+          <w:color w:val="000000" w:themeColor="text1"/>
+          <w:sz w:val="21"/>
+          <w:szCs w:val="36"/>
+        </w:rPr>
+        <w:t>/local/include -L/</w:t>
+      </w:r>
+      <w:proofErr w:type="spellStart"/>
+      <w:r>
+        <w:rPr>
+          <w:rFonts w:ascii="Latin Modern Roman 10" w:hAnsi="Latin Modern Roman 10" w:cs="Andale Mono"/>
+          <w:color w:val="000000" w:themeColor="text1"/>
+          <w:sz w:val="21"/>
+          <w:szCs w:val="36"/>
+        </w:rPr>
+        <w:t>usr</w:t>
+      </w:r>
+      <w:proofErr w:type="spellEnd"/>
+      <w:r>
+        <w:rPr>
+          <w:rFonts w:ascii="Latin Modern Roman 10" w:hAnsi="Latin Modern Roman 10" w:cs="Andale Mono"/>
+          <w:color w:val="000000" w:themeColor="text1"/>
+          <w:sz w:val="21"/>
+          <w:szCs w:val="36"/>
+        </w:rPr>
+        <w:t>/local/lib -L$HOME/</w:t>
+      </w:r>
+      <w:proofErr w:type="spellStart"/>
+      <w:r>
+        <w:rPr>
+          <w:rFonts w:ascii="Latin Modern Roman 10" w:hAnsi="Latin Modern Roman 10" w:cs="Andale Mono"/>
+          <w:color w:val="000000" w:themeColor="text1"/>
+          <w:sz w:val="21"/>
+          <w:szCs w:val="36"/>
+        </w:rPr>
+        <w:t>mpich</w:t>
+      </w:r>
+      <w:proofErr w:type="spellEnd"/>
+      <w:r>
+        <w:rPr>
+          <w:rFonts w:ascii="Latin Modern Roman 10" w:hAnsi="Latin Modern Roman 10" w:cs="Andale Mono"/>
+          <w:color w:val="000000" w:themeColor="text1"/>
+          <w:sz w:val="21"/>
+          <w:szCs w:val="36"/>
+        </w:rPr>
+        <w:t>/mpich2/lib -</w:t>
+      </w:r>
+      <w:proofErr w:type="spellStart"/>
+      <w:r>
+        <w:rPr>
+          <w:rFonts w:ascii="Latin Modern Roman 10" w:hAnsi="Latin Modern Roman 10" w:cs="Andale Mono"/>
+          <w:color w:val="000000" w:themeColor="text1"/>
+          <w:sz w:val="21"/>
+          <w:szCs w:val="36"/>
+        </w:rPr>
+        <w:t>lmpi</w:t>
+      </w:r>
+      <w:proofErr w:type="spellEnd"/>
+      <w:r>
+        <w:rPr>
+          <w:rFonts w:ascii="Latin Modern Roman 10" w:hAnsi="Latin Modern Roman 10" w:cs="Andale Mono"/>
+          <w:color w:val="000000" w:themeColor="text1"/>
+          <w:sz w:val="21"/>
+          <w:szCs w:val="36"/>
+        </w:rPr>
+        <w:t xml:space="preserve"> -</w:t>
+      </w:r>
+      <w:proofErr w:type="spellStart"/>
+      <w:r>
+        <w:rPr>
+          <w:rFonts w:ascii="Latin Modern Roman 10" w:hAnsi="Latin Modern Roman 10" w:cs="Andale Mono"/>
+          <w:color w:val="000000" w:themeColor="text1"/>
+          <w:sz w:val="21"/>
+          <w:szCs w:val="36"/>
+        </w:rPr>
+        <w:t>lz</w:t>
+      </w:r>
+      <w:proofErr w:type="spellEnd"/>
+      <w:r>
+        <w:rPr>
+          <w:rFonts w:ascii="Latin Modern Roman 10" w:hAnsi="Latin Modern Roman 10" w:cs="Andale Mono"/>
+          <w:color w:val="000000" w:themeColor="text1"/>
+          <w:sz w:val="21"/>
+          <w:szCs w:val="36"/>
+        </w:rPr>
+        <w:t xml:space="preserve"> -w -</w:t>
+      </w:r>
+      <w:proofErr w:type="spellStart"/>
+      <w:r>
+        <w:rPr>
+          <w:rFonts w:ascii="Latin Modern Roman 10" w:hAnsi="Latin Modern Roman 10" w:cs="Andale Mono"/>
+          <w:color w:val="000000" w:themeColor="text1"/>
+          <w:sz w:val="21"/>
+          <w:szCs w:val="36"/>
+        </w:rPr>
+        <w:t>lpng</w:t>
+      </w:r>
+      <w:proofErr w:type="spellEnd"/>
+      <w:r>
+        <w:rPr>
+          <w:rFonts w:ascii="Latin Modern Roman 10" w:hAnsi="Latin Modern Roman 10" w:cs="Andale Mono"/>
+          <w:color w:val="000000" w:themeColor="text1"/>
+          <w:sz w:val="21"/>
+          <w:szCs w:val="36"/>
+        </w:rPr>
+        <w:t xml:space="preserve"> -</w:t>
+      </w:r>
+      <w:proofErr w:type="spellStart"/>
+      <w:r>
+        <w:rPr>
+          <w:rFonts w:ascii="Latin Modern Roman 10" w:hAnsi="Latin Modern Roman 10" w:cs="Andale Mono"/>
+          <w:color w:val="000000" w:themeColor="text1"/>
+          <w:sz w:val="21"/>
+          <w:szCs w:val="36"/>
+        </w:rPr>
+        <w:t>lm</w:t>
+      </w:r>
+      <w:proofErr w:type="spellEnd"/>
+    </w:p>
+    <w:p>
+      <w:pPr>
+        <w:rPr>
+          <w:rFonts w:ascii="Latin Modern Roman 10" w:hAnsi="Latin Modern Roman 10" w:cs="Andale Mono"/>
+          <w:color w:val="000000" w:themeColor="text1"/>
+          <w:sz w:val="21"/>
+          <w:szCs w:val="36"/>
+        </w:rPr>
+      </w:pPr>
+    </w:p>
+    <w:p>
+      <w:pPr>
+        <w:rPr>
+          <w:rFonts w:ascii="Latin Modern Roman 10" w:hAnsi="Latin Modern Roman 10" w:cs="Andale Mono"/>
+          <w:color w:val="000000" w:themeColor="text1"/>
+          <w:sz w:val="21"/>
+          <w:szCs w:val="36"/>
+        </w:rPr>
+      </w:pPr>
+      <w:proofErr w:type="spellStart"/>
+      <w:r>
+        <w:rPr>
+          <w:rFonts w:ascii="Latin Modern Roman 10" w:hAnsi="Latin Modern Roman 10" w:cs="Andale Mono"/>
+          <w:color w:val="000000" w:themeColor="text1"/>
+          <w:sz w:val="21"/>
+          <w:szCs w:val="36"/>
+        </w:rPr>
+        <w:t>nvcc</w:t>
+      </w:r>
+      <w:proofErr w:type="spellEnd"/>
+      <w:r>
+        <w:rPr>
+          <w:rFonts w:ascii="Latin Modern Roman 10" w:hAnsi="Latin Modern Roman 10" w:cs="Andale Mono"/>
+          <w:color w:val="000000" w:themeColor="text1"/>
+          <w:sz w:val="21"/>
+          <w:szCs w:val="36"/>
+        </w:rPr>
+        <w:t xml:space="preserve"> -</w:t>
+      </w:r>
+      <w:proofErr w:type="spellStart"/>
+      <w:r>
+        <w:rPr>
+          <w:rFonts w:ascii="Latin Modern Roman 10" w:hAnsi="Latin Modern Roman 10" w:cs="Andale Mono"/>
+          <w:color w:val="000000" w:themeColor="text1"/>
+          <w:sz w:val="21"/>
+          <w:szCs w:val="36"/>
+        </w:rPr>
+        <w:t>ccbin</w:t>
+      </w:r>
+      <w:proofErr w:type="spellEnd"/>
+      <w:r>
+        <w:rPr>
+          <w:rFonts w:ascii="Latin Modern Roman 10" w:hAnsi="Latin Modern Roman 10" w:cs="Andale Mono"/>
+          <w:color w:val="000000" w:themeColor="text1"/>
+          <w:sz w:val="21"/>
+          <w:szCs w:val="36"/>
+        </w:rPr>
+        <w:t>=</w:t>
+      </w:r>
+      <w:proofErr w:type="spellStart"/>
+      <w:r>
+        <w:rPr>
+          <w:rFonts w:ascii="Latin Modern Roman 10" w:hAnsi="Latin Modern Roman 10" w:cs="Andale Mono"/>
+          <w:color w:val="000000" w:themeColor="text1"/>
+          <w:sz w:val="21"/>
+          <w:szCs w:val="36"/>
+        </w:rPr>
+        <w:t>mpic</w:t>
+      </w:r>
+      <w:proofErr w:type="spellEnd"/>
+      <w:r>
+        <w:rPr>
+          <w:rFonts w:ascii="Latin Modern Roman 10" w:hAnsi="Latin Modern Roman 10" w:cs="Andale Mono"/>
+          <w:color w:val="000000" w:themeColor="text1"/>
+          <w:sz w:val="21"/>
+          <w:szCs w:val="36"/>
+        </w:rPr>
+        <w:t xml:space="preserve">++ dem_cuda.cu </w:t>
+      </w:r>
+      <w:proofErr w:type="spellStart"/>
+      <w:r>
+        <w:rPr>
+          <w:rFonts w:ascii="Latin Modern Roman 10" w:hAnsi="Latin Modern Roman 10" w:cs="Andale Mono"/>
+          <w:color w:val="000000" w:themeColor="text1"/>
+          <w:sz w:val="21"/>
+          <w:szCs w:val="36"/>
+        </w:rPr>
+        <w:t>dem_</w:t>
+      </w:r>
+      <w:r>
+        <w:rPr>
+          <w:rFonts w:ascii="Latin Modern Roman 10" w:hAnsi="Latin Modern Roman 10" w:cs="Andale Mono"/>
+          <w:color w:val="000000" w:themeColor="text1"/>
+          <w:sz w:val="21"/>
+          <w:szCs w:val="36"/>
+        </w:rPr>
+        <w:t>openmp</w:t>
+      </w:r>
+      <w:r>
+        <w:rPr>
+          <w:rFonts w:ascii="Latin Modern Roman 10" w:hAnsi="Latin Modern Roman 10" w:cs="Andale Mono"/>
+          <w:color w:val="000000" w:themeColor="text1"/>
+          <w:sz w:val="21"/>
+          <w:szCs w:val="36"/>
+        </w:rPr>
+        <w:t>_</w:t>
+      </w:r>
+      <w:proofErr w:type="gramStart"/>
+      <w:r>
+        <w:rPr>
+          <w:rFonts w:ascii="Latin Modern Roman 10" w:hAnsi="Latin Modern Roman 10" w:cs="Andale Mono"/>
+          <w:color w:val="000000" w:themeColor="text1"/>
+          <w:sz w:val="21"/>
+          <w:szCs w:val="36"/>
+        </w:rPr>
+        <w:t>gpu.o</w:t>
+      </w:r>
+      <w:proofErr w:type="spellEnd"/>
+      <w:proofErr w:type="gramEnd"/>
+      <w:r>
+        <w:rPr>
+          <w:rFonts w:ascii="Latin Modern Roman 10" w:hAnsi="Latin Modern Roman 10" w:cs="Andale Mono"/>
+          <w:color w:val="000000" w:themeColor="text1"/>
+          <w:sz w:val="21"/>
+          <w:szCs w:val="36"/>
+        </w:rPr>
+        <w:t xml:space="preserve"> -</w:t>
+      </w:r>
+      <w:proofErr w:type="spellStart"/>
+      <w:r>
+        <w:rPr>
+          <w:rFonts w:ascii="Latin Modern Roman 10" w:hAnsi="Latin Modern Roman 10" w:cs="Andale Mono"/>
+          <w:color w:val="000000" w:themeColor="text1"/>
+          <w:sz w:val="21"/>
+          <w:szCs w:val="36"/>
+        </w:rPr>
+        <w:t>lpng</w:t>
+      </w:r>
+      <w:proofErr w:type="spellEnd"/>
+      <w:r>
+        <w:rPr>
+          <w:rFonts w:ascii="Latin Modern Roman 10" w:hAnsi="Latin Modern Roman 10" w:cs="Andale Mono"/>
+          <w:color w:val="000000" w:themeColor="text1"/>
+          <w:sz w:val="21"/>
+          <w:szCs w:val="36"/>
+        </w:rPr>
+        <w:t xml:space="preserve"> -arch=sm_50 -</w:t>
+      </w:r>
+      <w:proofErr w:type="spellStart"/>
+      <w:r>
+        <w:rPr>
+          <w:rFonts w:ascii="Latin Modern Roman 10" w:hAnsi="Latin Modern Roman 10" w:cs="Andale Mono"/>
+          <w:color w:val="000000" w:themeColor="text1"/>
+          <w:sz w:val="21"/>
+          <w:szCs w:val="36"/>
+        </w:rPr>
+        <w:t>Xptxas</w:t>
+      </w:r>
+      <w:proofErr w:type="spellEnd"/>
+      <w:r>
+        <w:rPr>
+          <w:rFonts w:ascii="Latin Modern Roman 10" w:hAnsi="Latin Modern Roman 10" w:cs="Andale Mono"/>
+          <w:color w:val="000000" w:themeColor="text1"/>
+          <w:sz w:val="21"/>
+          <w:szCs w:val="36"/>
+        </w:rPr>
+        <w:t xml:space="preserve"> -O3</w:t>
+      </w:r>
+      <w:r>
+        <w:rPr>
+          <w:rFonts w:ascii="Latin Modern Roman 10" w:hAnsi="Latin Modern Roman 10" w:cs="Andale Mono"/>
+          <w:color w:val="000000" w:themeColor="text1"/>
+          <w:sz w:val="21"/>
+          <w:szCs w:val="36"/>
+        </w:rPr>
+        <w:t xml:space="preserve"> -</w:t>
+      </w:r>
+      <w:proofErr w:type="spellStart"/>
+      <w:r>
+        <w:rPr>
+          <w:rFonts w:ascii="Latin Modern Roman 10" w:hAnsi="Latin Modern Roman 10" w:cs="Andale Mono"/>
+          <w:color w:val="000000" w:themeColor="text1"/>
+          <w:sz w:val="21"/>
+          <w:szCs w:val="36"/>
+        </w:rPr>
+        <w:t>Xcompiler</w:t>
+      </w:r>
+      <w:proofErr w:type="spellEnd"/>
+      <w:r>
+        <w:rPr>
+          <w:rFonts w:ascii="Latin Modern Roman 10" w:hAnsi="Latin Modern Roman 10" w:cs="Andale Mono"/>
+          <w:color w:val="000000" w:themeColor="text1"/>
+          <w:sz w:val="21"/>
+          <w:szCs w:val="36"/>
+        </w:rPr>
+        <w:t xml:space="preserve"> -</w:t>
+      </w:r>
+      <w:proofErr w:type="spellStart"/>
+      <w:r>
+        <w:rPr>
+          <w:rFonts w:ascii="Latin Modern Roman 10" w:hAnsi="Latin Modern Roman 10" w:cs="Andale Mono"/>
+          <w:color w:val="000000" w:themeColor="text1"/>
+          <w:sz w:val="21"/>
+          <w:szCs w:val="36"/>
+        </w:rPr>
+        <w:t>openmp</w:t>
+      </w:r>
+      <w:proofErr w:type="spellEnd"/>
+      <w:r>
+        <w:rPr>
+          <w:rFonts w:ascii="Latin Modern Roman 10" w:hAnsi="Latin Modern Roman 10" w:cs="Andale Mono"/>
+          <w:color w:val="000000" w:themeColor="text1"/>
+          <w:sz w:val="21"/>
+          <w:szCs w:val="36"/>
+        </w:rPr>
+        <w:t xml:space="preserve"> -o </w:t>
+      </w:r>
+      <w:proofErr w:type="spellStart"/>
+      <w:r>
+        <w:rPr>
+          <w:rFonts w:ascii="Latin Modern Roman 10" w:hAnsi="Latin Modern Roman 10" w:cs="Andale Mono"/>
+          <w:color w:val="000000" w:themeColor="text1"/>
+          <w:sz w:val="21"/>
+          <w:szCs w:val="36"/>
+        </w:rPr>
+        <w:t>exe_omp_gpu.x</w:t>
+      </w:r>
+      <w:proofErr w:type="spellEnd"/>
+    </w:p>
+    <w:p>
+      <w:pPr>
+        <w:rPr>
+          <w:rFonts w:ascii="Latin Modern Roman 10" w:hAnsi="Latin Modern Roman 10" w:cs="Andale Mono"/>
+          <w:color w:val="000000" w:themeColor="text1"/>
+          <w:sz w:val="21"/>
+          <w:szCs w:val="36"/>
+        </w:rPr>
+      </w:pPr>
+    </w:p>
+    <w:p>
+      <w:pPr>
+        <w:rPr>
+          <w:rFonts w:ascii="Latin Modern Roman 10" w:hAnsi="Latin Modern Roman 10" w:cs="Andale Mono"/>
+          <w:color w:val="000000" w:themeColor="text1"/>
+          <w:sz w:val="13"/>
+          <w:szCs w:val="36"/>
+        </w:rPr>
+      </w:pPr>
+    </w:p>
+    <w:bookmarkEnd w:id="2"/>
+    <w:bookmarkEnd w:id="3"/>
     <w:p>
       <w:pPr>
         <w:rPr>

</xml_diff>